<commit_message>
Atualiza diario de bordo
</commit_message>
<xml_diff>
--- a/documentos/Diário de Bordo V1 - RollTheDice.docx
+++ b/documentos/Diário de Bordo V1 - RollTheDice.docx
@@ -48,15 +48,7 @@
           <w:b/>
           <w:color w:val="000000"/>
         </w:rPr>
-        <w:t xml:space="preserve">Projeto: </w:t>
-      </w:r>
-      <w:r>
-        <w:rPr>
-          <w:rFonts w:cs="Calibri" w:ascii="Calibri" w:hAnsi="Calibri" w:asciiTheme="majorHAnsi" w:cstheme="majorHAnsi" w:hAnsiTheme="majorHAnsi"/>
-          <w:b/>
-          <w:color w:val="000000"/>
-        </w:rPr>
-        <w:t>Roll The Dice</w:t>
+        <w:t>Projeto: Roll The Dice</w:t>
       </w:r>
     </w:p>
     <w:p>
@@ -323,7 +315,7 @@
             </w:pPr>
             <w:r>
               <w:rPr>
-                <w:rFonts w:cs="Calibri" w:cstheme="majorHAnsi" w:ascii="Calibri" w:hAnsi="Calibri"/>
+                <w:rFonts w:cs="Calibri" w:ascii="Calibri" w:hAnsi="Calibri" w:cstheme="majorHAnsi"/>
                 <w:b w:val="false"/>
                 <w:bCs w:val="false"/>
               </w:rPr>
@@ -342,7 +334,7 @@
             </w:pPr>
             <w:r>
               <w:rPr>
-                <w:rFonts w:cs="Calibri" w:cstheme="majorHAnsi" w:ascii="Calibri" w:hAnsi="Calibri"/>
+                <w:rFonts w:cs="Calibri" w:ascii="Calibri" w:hAnsi="Calibri" w:cstheme="majorHAnsi"/>
                 <w:b w:val="false"/>
                 <w:bCs w:val="false"/>
               </w:rPr>
@@ -361,7 +353,7 @@
             </w:pPr>
             <w:r>
               <w:rPr>
-                <w:rFonts w:cs="Calibri" w:cstheme="majorHAnsi" w:ascii="Calibri" w:hAnsi="Calibri"/>
+                <w:rFonts w:cs="Calibri" w:ascii="Calibri" w:hAnsi="Calibri" w:cstheme="majorHAnsi"/>
                 <w:b w:val="false"/>
                 <w:bCs w:val="false"/>
               </w:rPr>
@@ -613,7 +605,7 @@
             </w:pPr>
             <w:r>
               <w:rPr>
-                <w:rFonts w:cs="Calibri" w:cstheme="majorHAnsi" w:ascii="Calibri" w:hAnsi="Calibri"/>
+                <w:rFonts w:cs="Calibri" w:ascii="Calibri" w:hAnsi="Calibri" w:cstheme="majorHAnsi"/>
                 <w:b w:val="false"/>
                 <w:bCs w:val="false"/>
               </w:rPr>
@@ -632,7 +624,7 @@
             </w:pPr>
             <w:r>
               <w:rPr>
-                <w:rFonts w:cs="Calibri" w:cstheme="majorHAnsi" w:ascii="Calibri" w:hAnsi="Calibri"/>
+                <w:rFonts w:cs="Calibri" w:ascii="Calibri" w:hAnsi="Calibri" w:cstheme="majorHAnsi"/>
                 <w:b w:val="false"/>
                 <w:bCs w:val="false"/>
               </w:rPr>
@@ -651,19 +643,11 @@
             </w:pPr>
             <w:r>
               <w:rPr>
-                <w:rFonts w:cs="Calibri" w:cstheme="majorHAnsi" w:ascii="Calibri" w:hAnsi="Calibri"/>
+                <w:rFonts w:cs="Calibri" w:ascii="Calibri" w:hAnsi="Calibri" w:cstheme="majorHAnsi"/>
                 <w:b w:val="false"/>
                 <w:bCs w:val="false"/>
               </w:rPr>
-              <w:t>N</w:t>
-            </w:r>
-            <w:r>
-              <w:rPr>
-                <w:rFonts w:cs="Calibri" w:cstheme="majorHAnsi" w:ascii="Calibri" w:hAnsi="Calibri"/>
-                <w:b w:val="false"/>
-                <w:bCs w:val="false"/>
-              </w:rPr>
-              <w:t>ão houve evolução da lista de requisitos até o momento;</w:t>
+              <w:t>Não houve evolução da lista de requisitos até o momento;</w:t>
             </w:r>
           </w:p>
           <w:p>
@@ -754,15 +738,386 @@
         </w:rPr>
       </w:r>
     </w:p>
+    <w:tbl>
+      <w:tblPr>
+        <w:tblStyle w:val="Tabelacomgrade"/>
+        <w:tblW w:w="10450" w:type="dxa"/>
+        <w:jc w:val="left"/>
+        <w:tblInd w:w="0" w:type="dxa"/>
+        <w:tblCellMar>
+          <w:top w:w="0" w:type="dxa"/>
+          <w:left w:w="108" w:type="dxa"/>
+          <w:bottom w:w="0" w:type="dxa"/>
+          <w:right w:w="108" w:type="dxa"/>
+        </w:tblCellMar>
+        <w:tblLook w:val="04a0" w:noHBand="0" w:noVBand="1" w:firstColumn="1" w:lastRow="0" w:lastColumn="0" w:firstRow="1"/>
+      </w:tblPr>
+      <w:tblGrid>
+        <w:gridCol w:w="10450"/>
+      </w:tblGrid>
+      <w:tr>
+        <w:trPr/>
+        <w:tc>
+          <w:tcPr>
+            <w:tcW w:w="10450" w:type="dxa"/>
+            <w:tcBorders/>
+          </w:tcPr>
+          <w:p>
+            <w:pPr>
+              <w:pStyle w:val="Normal"/>
+              <w:jc w:val="both"/>
+              <w:rPr>
+                <w:rFonts w:ascii="Calibri" w:hAnsi="Calibri" w:cs="Calibri" w:asciiTheme="majorHAnsi" w:cstheme="majorHAnsi" w:hAnsiTheme="majorHAnsi"/>
+                <w:b/>
+                <w:b/>
+              </w:rPr>
+            </w:pPr>
+            <w:r>
+              <w:rPr>
+                <w:rFonts w:cs="Calibri" w:ascii="Calibri" w:hAnsi="Calibri" w:asciiTheme="majorHAnsi" w:cstheme="majorHAnsi" w:hAnsiTheme="majorHAnsi"/>
+                <w:b/>
+              </w:rPr>
+              <w:t xml:space="preserve">Data: </w:t>
+            </w:r>
+            <w:r>
+              <w:rPr>
+                <w:rFonts w:eastAsia="ＭＳ 明朝" w:cs="Calibri" w:ascii="Calibri" w:hAnsi="Calibri" w:asciiTheme="majorHAnsi" w:cstheme="majorHAnsi" w:hAnsiTheme="majorHAnsi"/>
+                <w:bCs/>
+                <w:color w:val="auto"/>
+                <w:kern w:val="0"/>
+                <w:sz w:val="24"/>
+                <w:szCs w:val="24"/>
+                <w:lang w:val="pt-BR" w:eastAsia="en-US" w:bidi="ar-SA"/>
+              </w:rPr>
+              <w:t>05</w:t>
+            </w:r>
+            <w:r>
+              <w:rPr>
+                <w:rFonts w:cs="Calibri" w:ascii="Calibri" w:hAnsi="Calibri" w:asciiTheme="majorHAnsi" w:cstheme="majorHAnsi" w:hAnsiTheme="majorHAnsi"/>
+                <w:bCs/>
+              </w:rPr>
+              <w:t>/</w:t>
+            </w:r>
+            <w:r>
+              <w:rPr>
+                <w:rFonts w:cs="Calibri" w:ascii="Calibri" w:hAnsi="Calibri" w:asciiTheme="majorHAnsi" w:cstheme="majorHAnsi" w:hAnsiTheme="majorHAnsi"/>
+                <w:bCs/>
+              </w:rPr>
+              <w:t>10</w:t>
+            </w:r>
+            <w:r>
+              <w:rPr>
+                <w:rFonts w:cs="Calibri" w:ascii="Calibri" w:hAnsi="Calibri" w:asciiTheme="majorHAnsi" w:cstheme="majorHAnsi" w:hAnsiTheme="majorHAnsi"/>
+                <w:bCs/>
+              </w:rPr>
+              <w:t>/2022</w:t>
+            </w:r>
+          </w:p>
+        </w:tc>
+      </w:tr>
+      <w:tr>
+        <w:trPr/>
+        <w:tc>
+          <w:tcPr>
+            <w:tcW w:w="10450" w:type="dxa"/>
+            <w:tcBorders/>
+          </w:tcPr>
+          <w:p>
+            <w:pPr>
+              <w:pStyle w:val="Normal"/>
+              <w:jc w:val="both"/>
+              <w:rPr>
+                <w:rFonts w:ascii="Calibri" w:hAnsi="Calibri" w:cs="Calibri" w:asciiTheme="majorHAnsi" w:cstheme="majorHAnsi" w:hAnsiTheme="majorHAnsi"/>
+                <w:b/>
+                <w:b/>
+              </w:rPr>
+            </w:pPr>
+            <w:r>
+              <w:rPr>
+                <w:rFonts w:cs="Calibri" w:ascii="Calibri" w:hAnsi="Calibri" w:asciiTheme="majorHAnsi" w:cstheme="majorHAnsi" w:hAnsiTheme="majorHAnsi"/>
+                <w:b/>
+              </w:rPr>
+              <w:t xml:space="preserve">Atividade: </w:t>
+            </w:r>
+            <w:r>
+              <w:rPr>
+                <w:rFonts w:cs="Calibri" w:ascii="Calibri" w:hAnsi="Calibri" w:asciiTheme="majorHAnsi" w:cstheme="majorHAnsi" w:hAnsiTheme="majorHAnsi"/>
+                <w:b w:val="false"/>
+                <w:bCs w:val="false"/>
+              </w:rPr>
+              <w:t>Reunião de equipe em aula.</w:t>
+            </w:r>
+          </w:p>
+        </w:tc>
+      </w:tr>
+      <w:tr>
+        <w:trPr/>
+        <w:tc>
+          <w:tcPr>
+            <w:tcW w:w="10450" w:type="dxa"/>
+            <w:tcBorders/>
+          </w:tcPr>
+          <w:p>
+            <w:pPr>
+              <w:pStyle w:val="Normal"/>
+              <w:jc w:val="both"/>
+              <w:rPr>
+                <w:rFonts w:ascii="Calibri" w:hAnsi="Calibri" w:cs="Calibri" w:asciiTheme="majorHAnsi" w:cstheme="majorHAnsi" w:hAnsiTheme="majorHAnsi"/>
+                <w:b/>
+                <w:b/>
+              </w:rPr>
+            </w:pPr>
+            <w:r>
+              <w:rPr>
+                <w:rFonts w:cs="Calibri" w:ascii="Calibri" w:hAnsi="Calibri" w:asciiTheme="majorHAnsi" w:cstheme="majorHAnsi" w:hAnsiTheme="majorHAnsi"/>
+                <w:b/>
+              </w:rPr>
+              <w:t xml:space="preserve">Presença: </w:t>
+            </w:r>
+            <w:r>
+              <w:rPr>
+                <w:rFonts w:cs="Calibri" w:ascii="Calibri" w:hAnsi="Calibri" w:asciiTheme="majorHAnsi" w:cstheme="majorHAnsi" w:hAnsiTheme="majorHAnsi"/>
+                <w:b w:val="false"/>
+                <w:bCs w:val="false"/>
+              </w:rPr>
+              <w:t xml:space="preserve">Antônio, </w:t>
+            </w:r>
+            <w:r>
+              <w:rPr>
+                <w:rFonts w:cs="Calibri" w:ascii="Calibri" w:hAnsi="Calibri" w:asciiTheme="majorHAnsi" w:cstheme="majorHAnsi" w:hAnsiTheme="majorHAnsi"/>
+                <w:b w:val="false"/>
+                <w:bCs w:val="false"/>
+              </w:rPr>
+              <w:t>Lucas</w:t>
+            </w:r>
+            <w:r>
+              <w:rPr>
+                <w:rFonts w:cs="Calibri" w:ascii="Calibri" w:hAnsi="Calibri" w:asciiTheme="majorHAnsi" w:cstheme="majorHAnsi" w:hAnsiTheme="majorHAnsi"/>
+                <w:b w:val="false"/>
+                <w:bCs w:val="false"/>
+              </w:rPr>
+              <w:t xml:space="preserve"> e Marlon</w:t>
+            </w:r>
+          </w:p>
+        </w:tc>
+      </w:tr>
+      <w:tr>
+        <w:trPr/>
+        <w:tc>
+          <w:tcPr>
+            <w:tcW w:w="10450" w:type="dxa"/>
+            <w:tcBorders/>
+          </w:tcPr>
+          <w:p>
+            <w:pPr>
+              <w:pStyle w:val="Normal"/>
+              <w:jc w:val="both"/>
+              <w:rPr>
+                <w:rFonts w:ascii="Calibri" w:hAnsi="Calibri" w:cs="Calibri" w:asciiTheme="majorHAnsi" w:cstheme="majorHAnsi" w:hAnsiTheme="majorHAnsi"/>
+                <w:b/>
+                <w:b/>
+              </w:rPr>
+            </w:pPr>
+            <w:r>
+              <w:rPr>
+                <w:rFonts w:cs="Calibri" w:ascii="Calibri" w:hAnsi="Calibri" w:cstheme="majorHAnsi"/>
+                <w:b w:val="false"/>
+                <w:bCs w:val="false"/>
+              </w:rPr>
+              <w:t xml:space="preserve">Desenvolvimento do </w:t>
+            </w:r>
+            <w:r>
+              <w:rPr>
+                <w:rFonts w:eastAsia="ＭＳ 明朝" w:cs="Calibri" w:ascii="Calibri" w:hAnsi="Calibri" w:cstheme="majorHAnsi"/>
+                <w:b w:val="false"/>
+                <w:bCs w:val="false"/>
+                <w:color w:val="auto"/>
+                <w:kern w:val="0"/>
+                <w:sz w:val="24"/>
+                <w:szCs w:val="24"/>
+                <w:lang w:val="pt-BR" w:eastAsia="en-US" w:bidi="ar-SA"/>
+              </w:rPr>
+              <w:t>frontend</w:t>
+            </w:r>
+            <w:r>
+              <w:rPr>
+                <w:rFonts w:cs="Calibri" w:ascii="Calibri" w:hAnsi="Calibri" w:cstheme="majorHAnsi"/>
+                <w:b w:val="false"/>
+                <w:bCs w:val="false"/>
+              </w:rPr>
+              <w:t xml:space="preserve">: </w:t>
+            </w:r>
+            <w:r>
+              <w:rPr>
+                <w:rFonts w:eastAsia="ＭＳ 明朝" w:cs="Calibri" w:ascii="Calibri" w:hAnsi="Calibri" w:cstheme="majorHAnsi"/>
+                <w:b w:val="false"/>
+                <w:bCs w:val="false"/>
+                <w:color w:val="auto"/>
+                <w:kern w:val="0"/>
+                <w:sz w:val="24"/>
+                <w:szCs w:val="24"/>
+                <w:lang w:val="pt-BR" w:eastAsia="en-US" w:bidi="ar-SA"/>
+              </w:rPr>
+              <w:t>inicio</w:t>
+            </w:r>
+            <w:r>
+              <w:rPr>
+                <w:rFonts w:cs="Calibri" w:ascii="Calibri" w:hAnsi="Calibri" w:cstheme="majorHAnsi"/>
+                <w:b w:val="false"/>
+                <w:bCs w:val="false"/>
+              </w:rPr>
+              <w:t xml:space="preserve"> do desenvolvimento d</w:t>
+            </w:r>
+            <w:r>
+              <w:rPr>
+                <w:rFonts w:cs="Calibri" w:ascii="Calibri" w:hAnsi="Calibri" w:cstheme="majorHAnsi"/>
+                <w:b w:val="false"/>
+                <w:bCs w:val="false"/>
+              </w:rPr>
+              <w:t>a tela</w:t>
+            </w:r>
+            <w:r>
+              <w:rPr>
+                <w:rFonts w:cs="Calibri" w:ascii="Calibri" w:hAnsi="Calibri" w:cstheme="majorHAnsi"/>
+                <w:b w:val="false"/>
+                <w:bCs w:val="false"/>
+              </w:rPr>
+              <w:t xml:space="preserve"> do login;</w:t>
+            </w:r>
+          </w:p>
+          <w:p>
+            <w:pPr>
+              <w:pStyle w:val="Normal"/>
+              <w:jc w:val="both"/>
+              <w:rPr>
+                <w:rFonts w:ascii="Calibri" w:hAnsi="Calibri" w:cs="Calibri" w:asciiTheme="majorHAnsi" w:cstheme="majorHAnsi" w:hAnsiTheme="majorHAnsi"/>
+                <w:b/>
+                <w:b/>
+              </w:rPr>
+            </w:pPr>
+            <w:r>
+              <w:rPr>
+                <w:rFonts w:cs="Calibri" w:ascii="Calibri" w:hAnsi="Calibri" w:cstheme="majorHAnsi"/>
+                <w:b w:val="false"/>
+                <w:bCs w:val="false"/>
+              </w:rPr>
+              <w:t xml:space="preserve">Leitura do artigo de gerencia de </w:t>
+            </w:r>
+            <w:r>
+              <w:rPr>
+                <w:rFonts w:eastAsia="ＭＳ 明朝" w:cs="Calibri" w:ascii="Calibri" w:hAnsi="Calibri" w:cstheme="majorHAnsi"/>
+                <w:b w:val="false"/>
+                <w:bCs w:val="false"/>
+                <w:color w:val="auto"/>
+                <w:kern w:val="0"/>
+                <w:sz w:val="24"/>
+                <w:szCs w:val="24"/>
+                <w:lang w:val="pt-BR" w:eastAsia="en-US" w:bidi="ar-SA"/>
+              </w:rPr>
+              <w:t>configuração e desenvolvimento do documento para entregar.</w:t>
+            </w:r>
+          </w:p>
+          <w:p>
+            <w:pPr>
+              <w:pStyle w:val="Normal"/>
+              <w:jc w:val="both"/>
+              <w:rPr>
+                <w:rFonts w:ascii="Calibri" w:hAnsi="Calibri" w:cs="Calibri" w:asciiTheme="majorHAnsi" w:cstheme="majorHAnsi" w:hAnsiTheme="majorHAnsi"/>
+                <w:b/>
+                <w:b/>
+              </w:rPr>
+            </w:pPr>
+            <w:r>
+              <w:rPr>
+                <w:rFonts w:eastAsia="ＭＳ 明朝" w:cs="Calibri" w:ascii="Calibri" w:hAnsi="Calibri" w:cstheme="majorHAnsi"/>
+                <w:b w:val="false"/>
+                <w:bCs w:val="false"/>
+                <w:color w:val="auto"/>
+                <w:kern w:val="0"/>
+                <w:sz w:val="24"/>
+                <w:szCs w:val="24"/>
+                <w:lang w:val="pt-BR" w:eastAsia="en-US" w:bidi="ar-SA"/>
+              </w:rPr>
+              <w:t>Finalização da lista de requisitos e inicio do desenvolvimento das especificações funcionais</w:t>
+            </w:r>
+            <w:r>
+              <w:rPr>
+                <w:rFonts w:cs="Calibri" w:ascii="Calibri" w:hAnsi="Calibri" w:cstheme="majorHAnsi"/>
+                <w:b w:val="false"/>
+                <w:bCs w:val="false"/>
+              </w:rPr>
+              <w:t>;</w:t>
+            </w:r>
+          </w:p>
+          <w:p>
+            <w:pPr>
+              <w:pStyle w:val="Normal"/>
+              <w:jc w:val="both"/>
+              <w:rPr>
+                <w:rFonts w:ascii="Calibri" w:hAnsi="Calibri" w:cs="Calibri" w:asciiTheme="majorHAnsi" w:cstheme="majorHAnsi" w:hAnsiTheme="majorHAnsi"/>
+                <w:b/>
+                <w:b/>
+              </w:rPr>
+            </w:pPr>
+            <w:r>
+              <w:rPr>
+                <w:rFonts w:cs="Calibri" w:cstheme="majorHAnsi" w:ascii="Calibri" w:hAnsi="Calibri"/>
+                <w:b/>
+              </w:rPr>
+            </w:r>
+          </w:p>
+          <w:p>
+            <w:pPr>
+              <w:pStyle w:val="Normal"/>
+              <w:jc w:val="both"/>
+              <w:rPr>
+                <w:rFonts w:ascii="Calibri" w:hAnsi="Calibri" w:cs="Calibri" w:asciiTheme="majorHAnsi" w:cstheme="majorHAnsi" w:hAnsiTheme="majorHAnsi"/>
+                <w:b/>
+                <w:b/>
+              </w:rPr>
+            </w:pPr>
+            <w:r>
+              <w:rPr>
+                <w:rFonts w:cs="Calibri" w:cstheme="majorHAnsi" w:ascii="Calibri" w:hAnsi="Calibri"/>
+                <w:b/>
+              </w:rPr>
+            </w:r>
+          </w:p>
+          <w:p>
+            <w:pPr>
+              <w:pStyle w:val="Normal"/>
+              <w:jc w:val="both"/>
+              <w:rPr>
+                <w:rFonts w:ascii="Calibri" w:hAnsi="Calibri" w:cs="Calibri" w:asciiTheme="majorHAnsi" w:cstheme="majorHAnsi" w:hAnsiTheme="majorHAnsi"/>
+                <w:b/>
+                <w:b/>
+              </w:rPr>
+            </w:pPr>
+            <w:r>
+              <w:rPr>
+                <w:rFonts w:cs="Calibri" w:cstheme="majorHAnsi" w:ascii="Calibri" w:hAnsi="Calibri"/>
+                <w:b/>
+              </w:rPr>
+            </w:r>
+          </w:p>
+        </w:tc>
+      </w:tr>
+    </w:tbl>
     <w:p>
       <w:pPr>
         <w:pStyle w:val="Normal"/>
+        <w:jc w:val="both"/>
         <w:rPr>
           <w:rFonts w:ascii="Calibri" w:hAnsi="Calibri" w:cs="Calibri" w:asciiTheme="majorHAnsi" w:cstheme="majorHAnsi" w:hAnsiTheme="majorHAnsi"/>
+          <w:b/>
+          <w:b/>
         </w:rPr>
       </w:pPr>
       <w:r>
-        <w:rPr/>
+        <w:rPr>
+          <w:rFonts w:cs="Calibri" w:cstheme="majorHAnsi" w:ascii="Calibri" w:hAnsi="Calibri"/>
+          <w:b/>
+        </w:rPr>
       </w:r>
     </w:p>
     <w:sectPr>
@@ -797,7 +1152,7 @@
     </w:pPr>
     <w:r>
       <w:drawing>
-        <wp:anchor behindDoc="1" distT="0" distB="0" distL="0" distR="0" simplePos="0" locked="0" layoutInCell="1" allowOverlap="1" relativeHeight="2">
+        <wp:anchor behindDoc="1" distT="0" distB="0" distL="0" distR="0" simplePos="0" locked="0" layoutInCell="1" allowOverlap="1" relativeHeight="3">
           <wp:simplePos x="0" y="0"/>
           <wp:positionH relativeFrom="column">
             <wp:posOffset>-168910</wp:posOffset>
@@ -842,7 +1197,7 @@
         </wp:anchor>
       </w:drawing>
       <w:drawing>
-        <wp:anchor behindDoc="1" distT="0" distB="0" distL="0" distR="0" simplePos="0" locked="0" layoutInCell="1" allowOverlap="1" relativeHeight="3">
+        <wp:anchor behindDoc="1" distT="0" distB="0" distL="0" distR="0" simplePos="0" locked="0" layoutInCell="1" allowOverlap="1" relativeHeight="5">
           <wp:simplePos x="0" y="0"/>
           <wp:positionH relativeFrom="column">
             <wp:posOffset>5154930</wp:posOffset>
@@ -1042,7 +1397,6 @@
     <w:rPrDefault>
       <w:rPr>
         <w:rFonts w:ascii="Cambria" w:hAnsi="Cambria" w:eastAsia="ＭＳ 明朝" w:cs="" w:asciiTheme="minorHAnsi" w:cstheme="minorBidi" w:eastAsiaTheme="minorEastAsia" w:hAnsiTheme="minorHAnsi"/>
-        <w:sz w:val="24"/>
         <w:szCs w:val="24"/>
         <w:lang w:val="pt-BR" w:eastAsia="en-US" w:bidi="ar-SA"/>
       </w:rPr>
@@ -1427,6 +1781,7 @@
     <w:qFormat/>
     <w:pPr>
       <w:widowControl/>
+      <w:suppressAutoHyphens w:val="true"/>
       <w:bidi w:val="0"/>
       <w:spacing w:before="0" w:after="0"/>
       <w:jc w:val="left"/>

</xml_diff>

<commit_message>
atualzação do diario de bordo
</commit_message>
<xml_diff>
--- a/documentos/Diário de Bordo V1 - RollTheDice.docx
+++ b/documentos/Diário de Bordo V1 - RollTheDice.docx
@@ -796,21 +796,7 @@
                 <w:rFonts w:cs="Calibri" w:ascii="Calibri" w:hAnsi="Calibri" w:asciiTheme="majorHAnsi" w:cstheme="majorHAnsi" w:hAnsiTheme="majorHAnsi"/>
                 <w:bCs/>
               </w:rPr>
-              <w:t>/</w:t>
-            </w:r>
-            <w:r>
-              <w:rPr>
-                <w:rFonts w:cs="Calibri" w:ascii="Calibri" w:hAnsi="Calibri" w:asciiTheme="majorHAnsi" w:cstheme="majorHAnsi" w:hAnsiTheme="majorHAnsi"/>
-                <w:bCs/>
-              </w:rPr>
-              <w:t>10</w:t>
-            </w:r>
-            <w:r>
-              <w:rPr>
-                <w:rFonts w:cs="Calibri" w:ascii="Calibri" w:hAnsi="Calibri" w:asciiTheme="majorHAnsi" w:cstheme="majorHAnsi" w:hAnsiTheme="majorHAnsi"/>
-                <w:bCs/>
-              </w:rPr>
-              <w:t>/2022</w:t>
+              <w:t>/10/2022</w:t>
             </w:r>
           </w:p>
         </w:tc>
@@ -880,23 +866,7 @@
                 <w:b w:val="false"/>
                 <w:bCs w:val="false"/>
               </w:rPr>
-              <w:t xml:space="preserve">Antônio, </w:t>
-            </w:r>
-            <w:r>
-              <w:rPr>
-                <w:rFonts w:cs="Calibri" w:ascii="Calibri" w:hAnsi="Calibri" w:asciiTheme="majorHAnsi" w:cstheme="majorHAnsi" w:hAnsiTheme="majorHAnsi"/>
-                <w:b w:val="false"/>
-                <w:bCs w:val="false"/>
-              </w:rPr>
-              <w:t>Lucas</w:t>
-            </w:r>
-            <w:r>
-              <w:rPr>
-                <w:rFonts w:cs="Calibri" w:ascii="Calibri" w:hAnsi="Calibri" w:asciiTheme="majorHAnsi" w:cstheme="majorHAnsi" w:hAnsiTheme="majorHAnsi"/>
-                <w:b w:val="false"/>
-                <w:bCs w:val="false"/>
-              </w:rPr>
-              <w:t xml:space="preserve"> e Marlon</w:t>
+              <w:t>Antônio, Lucas e Marlon</w:t>
             </w:r>
           </w:p>
         </w:tc>
@@ -966,23 +936,7 @@
                 <w:b w:val="false"/>
                 <w:bCs w:val="false"/>
               </w:rPr>
-              <w:t xml:space="preserve"> do desenvolvimento d</w:t>
-            </w:r>
-            <w:r>
-              <w:rPr>
-                <w:rFonts w:cs="Calibri" w:ascii="Calibri" w:hAnsi="Calibri" w:cstheme="majorHAnsi"/>
-                <w:b w:val="false"/>
-                <w:bCs w:val="false"/>
-              </w:rPr>
-              <w:t>a tela</w:t>
-            </w:r>
-            <w:r>
-              <w:rPr>
-                <w:rFonts w:cs="Calibri" w:ascii="Calibri" w:hAnsi="Calibri" w:cstheme="majorHAnsi"/>
-                <w:b w:val="false"/>
-                <w:bCs w:val="false"/>
-              </w:rPr>
-              <w:t xml:space="preserve"> do login;</w:t>
+              <w:t xml:space="preserve"> do desenvolvimento da tela do login;</w:t>
             </w:r>
           </w:p>
           <w:p>
@@ -1114,10 +1068,301 @@
         </w:rPr>
       </w:pPr>
       <w:r>
-        <w:rPr>
-          <w:rFonts w:cs="Calibri" w:cstheme="majorHAnsi" w:ascii="Calibri" w:hAnsi="Calibri"/>
-          <w:b/>
-        </w:rPr>
+        <w:rPr/>
+      </w:r>
+    </w:p>
+    <w:tbl>
+      <w:tblPr>
+        <w:tblStyle w:val="Tabelacomgrade"/>
+        <w:tblW w:w="10450" w:type="dxa"/>
+        <w:jc w:val="left"/>
+        <w:tblInd w:w="0" w:type="dxa"/>
+        <w:tblCellMar>
+          <w:top w:w="0" w:type="dxa"/>
+          <w:left w:w="108" w:type="dxa"/>
+          <w:bottom w:w="0" w:type="dxa"/>
+          <w:right w:w="108" w:type="dxa"/>
+        </w:tblCellMar>
+        <w:tblLook w:val="04a0" w:noHBand="0" w:noVBand="1" w:firstColumn="1" w:lastRow="0" w:lastColumn="0" w:firstRow="1"/>
+      </w:tblPr>
+      <w:tblGrid>
+        <w:gridCol w:w="10450"/>
+      </w:tblGrid>
+      <w:tr>
+        <w:trPr/>
+        <w:tc>
+          <w:tcPr>
+            <w:tcW w:w="10450" w:type="dxa"/>
+            <w:tcBorders/>
+          </w:tcPr>
+          <w:p>
+            <w:pPr>
+              <w:pStyle w:val="Normal"/>
+              <w:jc w:val="both"/>
+              <w:rPr>
+                <w:rFonts w:ascii="Calibri" w:hAnsi="Calibri" w:cs="Calibri" w:asciiTheme="majorHAnsi" w:cstheme="majorHAnsi" w:hAnsiTheme="majorHAnsi"/>
+                <w:b/>
+                <w:b/>
+              </w:rPr>
+            </w:pPr>
+            <w:r>
+              <w:rPr>
+                <w:rFonts w:cs="Calibri" w:ascii="Calibri" w:hAnsi="Calibri" w:asciiTheme="majorHAnsi" w:cstheme="majorHAnsi" w:hAnsiTheme="majorHAnsi"/>
+                <w:b/>
+              </w:rPr>
+              <w:t xml:space="preserve">Data: </w:t>
+            </w:r>
+            <w:r>
+              <w:rPr>
+                <w:rFonts w:eastAsia="ＭＳ 明朝" w:cs="Calibri" w:ascii="Calibri" w:hAnsi="Calibri" w:asciiTheme="majorHAnsi" w:cstheme="majorHAnsi" w:hAnsiTheme="majorHAnsi"/>
+                <w:b w:val="false"/>
+                <w:bCs w:val="false"/>
+                <w:color w:val="auto"/>
+                <w:kern w:val="0"/>
+                <w:sz w:val="24"/>
+                <w:szCs w:val="24"/>
+                <w:lang w:val="pt-BR" w:eastAsia="en-US" w:bidi="ar-SA"/>
+              </w:rPr>
+              <w:t>19</w:t>
+            </w:r>
+            <w:r>
+              <w:rPr>
+                <w:rFonts w:cs="Calibri" w:ascii="Calibri" w:hAnsi="Calibri" w:asciiTheme="majorHAnsi" w:cstheme="majorHAnsi" w:hAnsiTheme="majorHAnsi"/>
+                <w:bCs/>
+              </w:rPr>
+              <w:t>/10/2022</w:t>
+            </w:r>
+          </w:p>
+        </w:tc>
+      </w:tr>
+      <w:tr>
+        <w:trPr/>
+        <w:tc>
+          <w:tcPr>
+            <w:tcW w:w="10450" w:type="dxa"/>
+            <w:tcBorders/>
+          </w:tcPr>
+          <w:p>
+            <w:pPr>
+              <w:pStyle w:val="Normal"/>
+              <w:jc w:val="both"/>
+              <w:rPr>
+                <w:rFonts w:ascii="Calibri" w:hAnsi="Calibri" w:cs="Calibri" w:asciiTheme="majorHAnsi" w:cstheme="majorHAnsi" w:hAnsiTheme="majorHAnsi"/>
+                <w:b/>
+                <w:b/>
+              </w:rPr>
+            </w:pPr>
+            <w:r>
+              <w:rPr>
+                <w:rFonts w:cs="Calibri" w:ascii="Calibri" w:hAnsi="Calibri" w:asciiTheme="majorHAnsi" w:cstheme="majorHAnsi" w:hAnsiTheme="majorHAnsi"/>
+                <w:b/>
+              </w:rPr>
+              <w:t xml:space="preserve">Atividade: </w:t>
+            </w:r>
+            <w:r>
+              <w:rPr>
+                <w:rFonts w:cs="Calibri" w:ascii="Calibri" w:hAnsi="Calibri" w:asciiTheme="majorHAnsi" w:cstheme="majorHAnsi" w:hAnsiTheme="majorHAnsi"/>
+                <w:b w:val="false"/>
+                <w:bCs w:val="false"/>
+              </w:rPr>
+              <w:t>Reunião de equipe em aula.</w:t>
+            </w:r>
+          </w:p>
+        </w:tc>
+      </w:tr>
+      <w:tr>
+        <w:trPr/>
+        <w:tc>
+          <w:tcPr>
+            <w:tcW w:w="10450" w:type="dxa"/>
+            <w:tcBorders/>
+          </w:tcPr>
+          <w:p>
+            <w:pPr>
+              <w:pStyle w:val="Normal"/>
+              <w:jc w:val="both"/>
+              <w:rPr>
+                <w:rFonts w:ascii="Calibri" w:hAnsi="Calibri" w:cs="Calibri" w:asciiTheme="majorHAnsi" w:cstheme="majorHAnsi" w:hAnsiTheme="majorHAnsi"/>
+                <w:b/>
+                <w:b/>
+              </w:rPr>
+            </w:pPr>
+            <w:r>
+              <w:rPr>
+                <w:rFonts w:cs="Calibri" w:ascii="Calibri" w:hAnsi="Calibri" w:asciiTheme="majorHAnsi" w:cstheme="majorHAnsi" w:hAnsiTheme="majorHAnsi"/>
+                <w:b/>
+              </w:rPr>
+              <w:t xml:space="preserve">Presença: </w:t>
+            </w:r>
+            <w:r>
+              <w:rPr>
+                <w:rFonts w:cs="Calibri" w:ascii="Calibri" w:hAnsi="Calibri" w:asciiTheme="majorHAnsi" w:cstheme="majorHAnsi" w:hAnsiTheme="majorHAnsi"/>
+                <w:b w:val="false"/>
+                <w:bCs w:val="false"/>
+              </w:rPr>
+              <w:t>Antônio e Marlon</w:t>
+            </w:r>
+          </w:p>
+        </w:tc>
+      </w:tr>
+      <w:tr>
+        <w:trPr/>
+        <w:tc>
+          <w:tcPr>
+            <w:tcW w:w="10450" w:type="dxa"/>
+            <w:tcBorders/>
+          </w:tcPr>
+          <w:p>
+            <w:pPr>
+              <w:pStyle w:val="Normal"/>
+              <w:jc w:val="both"/>
+              <w:rPr>
+                <w:rFonts w:ascii="Calibri" w:hAnsi="Calibri" w:cs="Calibri" w:asciiTheme="majorHAnsi" w:cstheme="majorHAnsi" w:hAnsiTheme="majorHAnsi"/>
+                <w:b/>
+                <w:b/>
+              </w:rPr>
+            </w:pPr>
+            <w:r>
+              <w:rPr>
+                <w:rFonts w:cs="Calibri" w:ascii="Calibri" w:hAnsi="Calibri" w:cstheme="majorHAnsi"/>
+                <w:b w:val="false"/>
+                <w:bCs w:val="false"/>
+              </w:rPr>
+              <w:t xml:space="preserve">Desenvolvimento do </w:t>
+            </w:r>
+            <w:r>
+              <w:rPr>
+                <w:rFonts w:eastAsia="ＭＳ 明朝" w:cs="Calibri" w:ascii="Calibri" w:hAnsi="Calibri" w:cstheme="majorHAnsi"/>
+                <w:b w:val="false"/>
+                <w:bCs w:val="false"/>
+                <w:color w:val="auto"/>
+                <w:kern w:val="0"/>
+                <w:sz w:val="24"/>
+                <w:szCs w:val="24"/>
+                <w:lang w:val="pt-BR" w:eastAsia="en-US" w:bidi="ar-SA"/>
+              </w:rPr>
+              <w:t>frontend</w:t>
+            </w:r>
+            <w:r>
+              <w:rPr>
+                <w:rFonts w:cs="Calibri" w:ascii="Calibri" w:hAnsi="Calibri" w:cstheme="majorHAnsi"/>
+                <w:b w:val="false"/>
+                <w:bCs w:val="false"/>
+              </w:rPr>
+              <w:t xml:space="preserve">: </w:t>
+            </w:r>
+            <w:r>
+              <w:rPr>
+                <w:rFonts w:eastAsia="ＭＳ 明朝" w:cs="Calibri" w:ascii="Calibri" w:hAnsi="Calibri" w:cstheme="majorHAnsi"/>
+                <w:b w:val="false"/>
+                <w:bCs w:val="false"/>
+                <w:color w:val="auto"/>
+                <w:kern w:val="0"/>
+                <w:sz w:val="24"/>
+                <w:szCs w:val="24"/>
+                <w:lang w:val="pt-BR" w:eastAsia="en-US" w:bidi="ar-SA"/>
+              </w:rPr>
+              <w:t>continuidade</w:t>
+            </w:r>
+            <w:r>
+              <w:rPr>
+                <w:rFonts w:cs="Calibri" w:ascii="Calibri" w:hAnsi="Calibri" w:cstheme="majorHAnsi"/>
+                <w:b w:val="false"/>
+                <w:bCs w:val="false"/>
+              </w:rPr>
+              <w:t xml:space="preserve"> do desenvolvimento da tela do login </w:t>
+            </w:r>
+            <w:r>
+              <w:rPr>
+                <w:rFonts w:cs="Calibri" w:ascii="Calibri" w:hAnsi="Calibri" w:cstheme="majorHAnsi"/>
+                <w:b w:val="false"/>
+                <w:bCs w:val="false"/>
+              </w:rPr>
+              <w:t>e da tela de personagem</w:t>
+            </w:r>
+            <w:r>
+              <w:rPr>
+                <w:rFonts w:cs="Calibri" w:ascii="Calibri" w:hAnsi="Calibri" w:cstheme="majorHAnsi"/>
+                <w:b w:val="false"/>
+                <w:bCs w:val="false"/>
+              </w:rPr>
+              <w:t>;</w:t>
+            </w:r>
+          </w:p>
+          <w:p>
+            <w:pPr>
+              <w:pStyle w:val="Normal"/>
+              <w:jc w:val="both"/>
+              <w:rPr>
+                <w:rFonts w:ascii="Calibri" w:hAnsi="Calibri" w:eastAsia="ＭＳ 明朝" w:cs="Calibri" w:cstheme="majorHAnsi"/>
+                <w:b w:val="false"/>
+                <w:b w:val="false"/>
+                <w:bCs w:val="false"/>
+                <w:color w:val="auto"/>
+                <w:kern w:val="0"/>
+                <w:sz w:val="24"/>
+                <w:szCs w:val="24"/>
+                <w:lang w:val="pt-BR" w:eastAsia="en-US" w:bidi="ar-SA"/>
+              </w:rPr>
+            </w:pPr>
+            <w:r>
+              <w:rPr>
+                <w:rFonts w:eastAsia="ＭＳ 明朝" w:cs="Calibri" w:cstheme="majorHAnsi" w:ascii="Calibri" w:hAnsi="Calibri"/>
+                <w:b w:val="false"/>
+                <w:bCs w:val="false"/>
+                <w:color w:val="auto"/>
+                <w:kern w:val="0"/>
+                <w:sz w:val="24"/>
+                <w:szCs w:val="24"/>
+                <w:lang w:val="pt-BR" w:eastAsia="en-US" w:bidi="ar-SA"/>
+              </w:rPr>
+              <w:t>Desenvolvimento do plano de teste: desenvolvimento dos casos de teste passo a passo e ação</w:t>
+            </w:r>
+          </w:p>
+          <w:p>
+            <w:pPr>
+              <w:pStyle w:val="Normal"/>
+              <w:jc w:val="both"/>
+              <w:rPr>
+                <w:rFonts w:ascii="Calibri" w:hAnsi="Calibri" w:cs="Calibri" w:asciiTheme="majorHAnsi" w:cstheme="majorHAnsi" w:hAnsiTheme="majorHAnsi"/>
+                <w:b/>
+                <w:b/>
+              </w:rPr>
+            </w:pPr>
+            <w:r>
+              <w:rPr>
+                <w:rFonts w:cs="Calibri" w:cstheme="majorHAnsi" w:ascii="Calibri" w:hAnsi="Calibri"/>
+                <w:b/>
+              </w:rPr>
+            </w:r>
+          </w:p>
+          <w:p>
+            <w:pPr>
+              <w:pStyle w:val="Normal"/>
+              <w:jc w:val="both"/>
+              <w:rPr>
+                <w:rFonts w:ascii="Calibri" w:hAnsi="Calibri" w:cs="Calibri" w:asciiTheme="majorHAnsi" w:cstheme="majorHAnsi" w:hAnsiTheme="majorHAnsi"/>
+                <w:b/>
+                <w:b/>
+              </w:rPr>
+            </w:pPr>
+            <w:r>
+              <w:rPr>
+                <w:rFonts w:cs="Calibri" w:cstheme="majorHAnsi" w:ascii="Calibri" w:hAnsi="Calibri"/>
+                <w:b/>
+              </w:rPr>
+            </w:r>
+          </w:p>
+        </w:tc>
+      </w:tr>
+    </w:tbl>
+    <w:p>
+      <w:pPr>
+        <w:pStyle w:val="Normal"/>
+        <w:rPr/>
+      </w:pPr>
+      <w:r>
+        <w:rPr/>
       </w:r>
     </w:p>
     <w:sectPr>
@@ -1948,6 +2193,28 @@
     </w:pPr>
     <w:rPr/>
   </w:style>
+  <w:style w:type="paragraph" w:styleId="Contedodatabela">
+    <w:name w:val="Conteúdo da tabela"/>
+    <w:basedOn w:val="Normal"/>
+    <w:qFormat/>
+    <w:pPr>
+      <w:suppressLineNumbers/>
+    </w:pPr>
+    <w:rPr/>
+  </w:style>
+  <w:style w:type="paragraph" w:styleId="Ttulodetabela">
+    <w:name w:val="Título de tabela"/>
+    <w:basedOn w:val="Contedodatabela"/>
+    <w:qFormat/>
+    <w:pPr>
+      <w:suppressLineNumbers/>
+      <w:jc w:val="center"/>
+    </w:pPr>
+    <w:rPr>
+      <w:b/>
+      <w:bCs/>
+    </w:rPr>
+  </w:style>
   <w:style w:type="numbering" w:styleId="NoList" w:default="1">
     <w:name w:val="No List"/>
     <w:uiPriority w:val="99"/>

</xml_diff>